<commit_message>
Fixed the shooting input bug
</commit_message>
<xml_diff>
--- a/Eindopdracht Informatica Document.docx
+++ b/Eindopdracht Informatica Document.docx
@@ -36,10 +36,22 @@
         <w:t xml:space="preserve"> which I didn’t make</w:t>
       </w:r>
       <w:r>
-        <w:t xml:space="preserve">, but I also didn’t make </w:t>
-      </w:r>
-      <w:r>
-        <w:t>some packages</w:t>
+        <w:t xml:space="preserve">, but I also didn’t </w:t>
+      </w:r>
+      <w:r>
+        <w:t>code</w:t>
+      </w:r>
+      <w:r>
+        <w:t xml:space="preserve"> </w:t>
+      </w:r>
+      <w:r>
+        <w:t xml:space="preserve">some </w:t>
+      </w:r>
+      <w:r>
+        <w:t xml:space="preserve">of the </w:t>
+      </w:r>
+      <w:r>
+        <w:t>packages</w:t>
       </w:r>
       <w:r>
         <w:t xml:space="preserve"> I used for this game.</w:t>
@@ -97,7 +109,13 @@
     </w:p>
     <w:p>
       <w:r>
-        <w:t>I also imported assets which I frequently use for all my games such as Audio and UI.</w:t>
+        <w:t>I also imported assets which I frequently use for all my games such as Audio and UI</w:t>
+      </w:r>
+      <w:r>
+        <w:t>, but these are made by me</w:t>
+      </w:r>
+      <w:r>
+        <w:t>.</w:t>
       </w:r>
     </w:p>
     <w:p>
@@ -105,7 +123,13 @@
         <w:t>The first commits on the GitHub repository were all imported</w:t>
       </w:r>
       <w:r>
-        <w:t xml:space="preserve"> from aforementioned sources</w:t>
+        <w:t xml:space="preserve"> from</w:t>
+      </w:r>
+      <w:r>
+        <w:t xml:space="preserve"> the</w:t>
+      </w:r>
+      <w:r>
+        <w:t xml:space="preserve"> aforementioned sources</w:t>
       </w:r>
       <w:r>
         <w:t>.</w:t>
@@ -179,7 +203,73 @@
     </w:p>
     <w:p>
       <w:r>
-        <w:t>First roadblock: Multiple PlayerInputs</w:t>
+        <w:t>The firing was working just fine, but then I set up the main menu (which took 5 minutes since I already made a template)</w:t>
+      </w:r>
+      <w:r>
+        <w:t xml:space="preserve"> and </w:t>
+      </w:r>
+      <w:r>
+        <w:t xml:space="preserve">it </w:t>
+      </w:r>
+      <w:r>
+        <w:t>was not working anymore. The player was moving according to the input, but it was not shootin</w:t>
+      </w:r>
+      <w:r>
+        <w:t>g</w:t>
+      </w:r>
+      <w:r>
+        <w:t xml:space="preserve">. </w:t>
+      </w:r>
+      <w:r>
+        <w:t xml:space="preserve"> Although I don’t know why it is like this, the likely culprit is the </w:t>
+      </w:r>
+      <w:proofErr w:type="spellStart"/>
+      <w:r>
+        <w:t>PlayerInput</w:t>
+      </w:r>
+      <w:proofErr w:type="spellEnd"/>
+      <w:r>
+        <w:t xml:space="preserve"> component I have on my Canvas (which was necessary for my menu</w:t>
+      </w:r>
+      <w:r>
+        <w:t>)</w:t>
+      </w:r>
+      <w:r>
+        <w:t xml:space="preserve"> which meant I had two </w:t>
+      </w:r>
+      <w:proofErr w:type="spellStart"/>
+      <w:r>
+        <w:t>PlayerInput</w:t>
+      </w:r>
+      <w:proofErr w:type="spellEnd"/>
+      <w:r>
+        <w:t xml:space="preserve"> components in my scene at once which broke something (the Input System package is still relatively new so it’s still a bit funky to use at times)</w:t>
+      </w:r>
+      <w:r>
+        <w:t>. The movement input was using messages and worked fine, while the shooting was using with C# events and didn’t work.</w:t>
+      </w:r>
+      <w:r>
+        <w:t xml:space="preserve"> I couldn’t use messages for the shooting since I need to detect whether the input was pressed or released so</w:t>
+      </w:r>
+      <w:r>
+        <w:t xml:space="preserve"> I switched the </w:t>
+      </w:r>
+      <w:proofErr w:type="spellStart"/>
+      <w:r>
+        <w:t>PlayerInput</w:t>
+      </w:r>
+      <w:proofErr w:type="spellEnd"/>
+      <w:r>
+        <w:t xml:space="preserve"> to use C# events and made sure to change the movement input accordingly. </w:t>
+      </w:r>
+      <w:r>
+        <w:t>After that, the shooting and movement were both working fine, at the expense of concise code</w:t>
+      </w:r>
+      <w:r>
+        <w:t xml:space="preserve"> since it</w:t>
+      </w:r>
+      <w:r>
+        <w:t xml:space="preserve"> probably tripled the amount of line needed for this.</w:t>
       </w:r>
       <w:bookmarkStart w:id="0" w:name="_GoBack"/>
       <w:bookmarkEnd w:id="0"/>
@@ -197,6 +287,119 @@
 <file path=word/numbering.xml><?xml version="1.0" encoding="utf-8"?>
 <w:numbering xmlns:wpc="http://schemas.microsoft.com/office/word/2010/wordprocessingCanvas" xmlns:cx="http://schemas.microsoft.com/office/drawing/2014/chartex" xmlns:cx1="http://schemas.microsoft.com/office/drawing/2015/9/8/chartex" xmlns:cx2="http://schemas.microsoft.com/office/drawing/2015/10/21/chartex" xmlns:cx3="http://schemas.microsoft.com/office/drawing/2016/5/9/chartex" xmlns:cx4="http://schemas.microsoft.com/office/drawing/2016/5/10/chartex" xmlns:cx5="http://schemas.microsoft.com/office/drawing/2016/5/11/chartex" xmlns:cx6="http://schemas.microsoft.com/office/drawing/2016/5/12/chartex" xmlns:cx7="http://schemas.microsoft.com/office/drawing/2016/5/13/chartex" xmlns:cx8="http://schemas.microsoft.com/office/drawing/2016/5/14/chartex" xmlns:mc="http://schemas.openxmlformats.org/markup-compatibility/2006" xmlns:aink="http://schemas.microsoft.com/office/drawing/2016/ink" xmlns:am3d="http://schemas.microsoft.com/office/drawing/2017/model3d" xmlns:o="urn:schemas-microsoft-com:office:office" xmlns:r="http://schemas.openxmlformats.org/officeDocument/2006/relationships" xmlns:m="http://schemas.openxmlformats.org/officeDocument/2006/math" xmlns:v="urn:schemas-microsoft-com:vml" xmlns:wp14="http://schemas.microsoft.com/office/word/2010/wordprocessingDrawing" xmlns:wp="http://schemas.openxmlformats.org/drawingml/2006/wordprocessingDrawing" xmlns:w10="urn:schemas-microsoft-com:office:word" xmlns:w="http://schemas.openxmlformats.org/wordprocessingml/2006/main" xmlns:w14="http://schemas.microsoft.com/office/word/2010/wordml" xmlns:w15="http://schemas.microsoft.com/office/word/2012/wordml" xmlns:w16cid="http://schemas.microsoft.com/office/word/2016/wordml/cid" xmlns:w16se="http://schemas.microsoft.com/office/word/2015/wordml/symex" xmlns:wpg="http://schemas.microsoft.com/office/word/2010/wordprocessingGroup" xmlns:wpi="http://schemas.microsoft.com/office/word/2010/wordprocessingInk" xmlns:wne="http://schemas.microsoft.com/office/word/2006/wordml" xmlns:wps="http://schemas.microsoft.com/office/word/2010/wordprocessingShape" mc:Ignorable="w14 w15 w16se w16cid wp14">
   <w:abstractNum w:abstractNumId="0" w15:restartNumberingAfterBreak="0">
+    <w:nsid w:val="0E283B36"/>
+    <w:multiLevelType w:val="hybridMultilevel"/>
+    <w:tmpl w:val="6D28F4AC"/>
+    <w:lvl w:ilvl="0" w:tplc="08090001">
+      <w:start w:val="1"/>
+      <w:numFmt w:val="bullet"/>
+      <w:lvlText w:val=""/>
+      <w:lvlJc w:val="left"/>
+      <w:pPr>
+        <w:ind w:left="720" w:hanging="360"/>
+      </w:pPr>
+      <w:rPr>
+        <w:rFonts w:ascii="Symbol" w:hAnsi="Symbol" w:hint="default"/>
+      </w:rPr>
+    </w:lvl>
+    <w:lvl w:ilvl="1" w:tplc="08090003" w:tentative="1">
+      <w:start w:val="1"/>
+      <w:numFmt w:val="bullet"/>
+      <w:lvlText w:val="o"/>
+      <w:lvlJc w:val="left"/>
+      <w:pPr>
+        <w:ind w:left="1440" w:hanging="360"/>
+      </w:pPr>
+      <w:rPr>
+        <w:rFonts w:ascii="Courier New" w:hAnsi="Courier New" w:cs="Courier New" w:hint="default"/>
+      </w:rPr>
+    </w:lvl>
+    <w:lvl w:ilvl="2" w:tplc="08090005" w:tentative="1">
+      <w:start w:val="1"/>
+      <w:numFmt w:val="bullet"/>
+      <w:lvlText w:val=""/>
+      <w:lvlJc w:val="left"/>
+      <w:pPr>
+        <w:ind w:left="2160" w:hanging="360"/>
+      </w:pPr>
+      <w:rPr>
+        <w:rFonts w:ascii="Wingdings" w:hAnsi="Wingdings" w:hint="default"/>
+      </w:rPr>
+    </w:lvl>
+    <w:lvl w:ilvl="3" w:tplc="08090001" w:tentative="1">
+      <w:start w:val="1"/>
+      <w:numFmt w:val="bullet"/>
+      <w:lvlText w:val=""/>
+      <w:lvlJc w:val="left"/>
+      <w:pPr>
+        <w:ind w:left="2880" w:hanging="360"/>
+      </w:pPr>
+      <w:rPr>
+        <w:rFonts w:ascii="Symbol" w:hAnsi="Symbol" w:hint="default"/>
+      </w:rPr>
+    </w:lvl>
+    <w:lvl w:ilvl="4" w:tplc="08090003" w:tentative="1">
+      <w:start w:val="1"/>
+      <w:numFmt w:val="bullet"/>
+      <w:lvlText w:val="o"/>
+      <w:lvlJc w:val="left"/>
+      <w:pPr>
+        <w:ind w:left="3600" w:hanging="360"/>
+      </w:pPr>
+      <w:rPr>
+        <w:rFonts w:ascii="Courier New" w:hAnsi="Courier New" w:cs="Courier New" w:hint="default"/>
+      </w:rPr>
+    </w:lvl>
+    <w:lvl w:ilvl="5" w:tplc="08090005" w:tentative="1">
+      <w:start w:val="1"/>
+      <w:numFmt w:val="bullet"/>
+      <w:lvlText w:val=""/>
+      <w:lvlJc w:val="left"/>
+      <w:pPr>
+        <w:ind w:left="4320" w:hanging="360"/>
+      </w:pPr>
+      <w:rPr>
+        <w:rFonts w:ascii="Wingdings" w:hAnsi="Wingdings" w:hint="default"/>
+      </w:rPr>
+    </w:lvl>
+    <w:lvl w:ilvl="6" w:tplc="08090001" w:tentative="1">
+      <w:start w:val="1"/>
+      <w:numFmt w:val="bullet"/>
+      <w:lvlText w:val=""/>
+      <w:lvlJc w:val="left"/>
+      <w:pPr>
+        <w:ind w:left="5040" w:hanging="360"/>
+      </w:pPr>
+      <w:rPr>
+        <w:rFonts w:ascii="Symbol" w:hAnsi="Symbol" w:hint="default"/>
+      </w:rPr>
+    </w:lvl>
+    <w:lvl w:ilvl="7" w:tplc="08090003" w:tentative="1">
+      <w:start w:val="1"/>
+      <w:numFmt w:val="bullet"/>
+      <w:lvlText w:val="o"/>
+      <w:lvlJc w:val="left"/>
+      <w:pPr>
+        <w:ind w:left="5760" w:hanging="360"/>
+      </w:pPr>
+      <w:rPr>
+        <w:rFonts w:ascii="Courier New" w:hAnsi="Courier New" w:cs="Courier New" w:hint="default"/>
+      </w:rPr>
+    </w:lvl>
+    <w:lvl w:ilvl="8" w:tplc="08090005" w:tentative="1">
+      <w:start w:val="1"/>
+      <w:numFmt w:val="bullet"/>
+      <w:lvlText w:val=""/>
+      <w:lvlJc w:val="left"/>
+      <w:pPr>
+        <w:ind w:left="6480" w:hanging="360"/>
+      </w:pPr>
+      <w:rPr>
+        <w:rFonts w:ascii="Wingdings" w:hAnsi="Wingdings" w:hint="default"/>
+      </w:rPr>
+    </w:lvl>
+  </w:abstractNum>
+  <w:abstractNum w:abstractNumId="1" w15:restartNumberingAfterBreak="0">
     <w:nsid w:val="2AEE333D"/>
     <w:multiLevelType w:val="hybridMultilevel"/>
     <w:tmpl w:val="D9342054"/>
@@ -309,7 +512,7 @@
       </w:rPr>
     </w:lvl>
   </w:abstractNum>
-  <w:abstractNum w:abstractNumId="1" w15:restartNumberingAfterBreak="0">
+  <w:abstractNum w:abstractNumId="2" w15:restartNumberingAfterBreak="0">
     <w:nsid w:val="371A25D5"/>
     <w:multiLevelType w:val="hybridMultilevel"/>
     <w:tmpl w:val="0CE87134"/>
@@ -422,7 +625,7 @@
       </w:rPr>
     </w:lvl>
   </w:abstractNum>
-  <w:abstractNum w:abstractNumId="2" w15:restartNumberingAfterBreak="0">
+  <w:abstractNum w:abstractNumId="3" w15:restartNumberingAfterBreak="0">
     <w:nsid w:val="68D869FE"/>
     <w:multiLevelType w:val="hybridMultilevel"/>
     <w:tmpl w:val="23BC530C"/>
@@ -509,13 +712,16 @@
     </w:lvl>
   </w:abstractNum>
   <w:num w:numId="1">
+    <w:abstractNumId w:val="2"/>
+  </w:num>
+  <w:num w:numId="2">
     <w:abstractNumId w:val="1"/>
   </w:num>
-  <w:num w:numId="2">
+  <w:num w:numId="3">
+    <w:abstractNumId w:val="3"/>
+  </w:num>
+  <w:num w:numId="4">
     <w:abstractNumId w:val="0"/>
-  </w:num>
-  <w:num w:numId="3">
-    <w:abstractNumId w:val="2"/>
   </w:num>
 </w:numbering>
 </file>

</xml_diff>

<commit_message>
Too much (should have committed earlier)
- Projectile patterns
- Tutorial prompts
- Level spawner

There were a lot of other changes but these are the biggest ones.
</commit_message>
<xml_diff>
--- a/Eindopdracht Informatica Document.docx
+++ b/Eindopdracht Informatica Document.docx
@@ -597,6 +597,29 @@
     <w:p>
       <w:r>
         <w:t>I made strong special weapons that spawn.</w:t>
+      </w:r>
+    </w:p>
+    <w:p>
+      <w:r>
+        <w:t>Adjustments</w:t>
+      </w:r>
+    </w:p>
+    <w:p>
+      <w:pPr>
+        <w:pStyle w:val="Heading1"/>
+      </w:pPr>
+      <w:r>
+        <w:t>First playtest</w:t>
+      </w:r>
+    </w:p>
+    <w:p>
+      <w:r>
+        <w:t>Done playtest, improved things.</w:t>
+      </w:r>
+    </w:p>
+    <w:p>
+      <w:r>
+        <w:t>Tutorial</w:t>
       </w:r>
       <w:bookmarkStart w:id="0" w:name="_GoBack"/>
       <w:bookmarkEnd w:id="0"/>

</xml_diff>